<commit_message>
[Docs] - Modificaciones en la documentación de Encoding e Instalar OpenCms desde 0
</commit_message>
<xml_diff>
--- a/docs/Encoding.docx
+++ b/docs/Encoding.docx
@@ -2,6 +2,7 @@
 <file path=word/document.xml><?xml version="1.0" encoding="utf-8"?>
 <w:document xmlns:wpc="http://schemas.microsoft.com/office/word/2010/wordprocessingCanvas" xmlns:mc="http://schemas.openxmlformats.org/markup-compatibility/2006" xmlns:o="urn:schemas-microsoft-com:office:office" xmlns:r="http://schemas.openxmlformats.org/officeDocument/2006/relationships" xmlns:m="http://schemas.openxmlformats.org/officeDocument/2006/math" xmlns:v="urn:schemas-microsoft-com:vml" xmlns:wp14="http://schemas.microsoft.com/office/word/2010/wordprocessingDrawing" xmlns:wp="http://schemas.openxmlformats.org/drawingml/2006/wordprocessingDrawing" xmlns:w10="urn:schemas-microsoft-com:office:word" xmlns:w="http://schemas.openxmlformats.org/wordprocessingml/2006/main" xmlns:w14="http://schemas.microsoft.com/office/word/2010/wordml" xmlns:wpg="http://schemas.microsoft.com/office/word/2010/wordprocessingGroup" xmlns:wpi="http://schemas.microsoft.com/office/word/2010/wordprocessingInk" xmlns:wne="http://schemas.microsoft.com/office/word/2006/wordml" xmlns:wps="http://schemas.microsoft.com/office/word/2010/wordprocessingShape" mc:Ignorable="w14 wp14">
   <w:body>
+    <w:bookmarkStart w:id="0" w:name="_GoBack" w:displacedByCustomXml="next"/>
     <w:sdt>
       <w:sdtPr>
         <w:rPr>
@@ -80,7 +81,7 @@
           <w:r>
             <w:fldChar w:fldCharType="separate"/>
           </w:r>
-          <w:hyperlink w:anchor="_Toc469416435" w:history="1">
+          <w:hyperlink w:anchor="_Toc469477265" w:history="1">
             <w:r>
               <w:rPr>
                 <w:rStyle w:val="Hipervnculo"/>
@@ -108,7 +109,7 @@
                 <w:noProof/>
                 <w:webHidden/>
               </w:rPr>
-              <w:instrText xml:space="preserve"> PAGEREF _Toc469416435 \h </w:instrText>
+              <w:instrText xml:space="preserve"> PAGEREF _Toc469477265 \h </w:instrText>
             </w:r>
             <w:r>
               <w:rPr>
@@ -151,7 +152,7 @@
               <w:lang w:eastAsia="es-ES"/>
             </w:rPr>
           </w:pPr>
-          <w:hyperlink w:anchor="_Toc469416436" w:history="1">
+          <w:hyperlink w:anchor="_Toc469477266" w:history="1">
             <w:r>
               <w:rPr>
                 <w:rStyle w:val="Hipervnculo"/>
@@ -180,7 +181,7 @@
                 <w:noProof/>
                 <w:webHidden/>
               </w:rPr>
-              <w:instrText xml:space="preserve"> PAGEREF _Toc469416436 \h </w:instrText>
+              <w:instrText xml:space="preserve"> PAGEREF _Toc469477266 \h </w:instrText>
             </w:r>
             <w:r>
               <w:rPr>
@@ -223,7 +224,7 @@
               <w:lang w:eastAsia="es-ES"/>
             </w:rPr>
           </w:pPr>
-          <w:hyperlink w:anchor="_Toc469416437" w:history="1">
+          <w:hyperlink w:anchor="_Toc469477267" w:history="1">
             <w:r>
               <w:rPr>
                 <w:rStyle w:val="Hipervnculo"/>
@@ -251,7 +252,7 @@
                 <w:noProof/>
                 <w:webHidden/>
               </w:rPr>
-              <w:instrText xml:space="preserve"> PAGEREF _Toc469416437 \h </w:instrText>
+              <w:instrText xml:space="preserve"> PAGEREF _Toc469477267 \h </w:instrText>
             </w:r>
             <w:r>
               <w:rPr>
@@ -294,7 +295,7 @@
               <w:lang w:eastAsia="es-ES"/>
             </w:rPr>
           </w:pPr>
-          <w:hyperlink w:anchor="_Toc469416438" w:history="1">
+          <w:hyperlink w:anchor="_Toc469477268" w:history="1">
             <w:r>
               <w:rPr>
                 <w:rStyle w:val="Hipervnculo"/>
@@ -332,7 +333,7 @@
                 <w:noProof/>
                 <w:webHidden/>
               </w:rPr>
-              <w:instrText xml:space="preserve"> PAGEREF _Toc469416438 \h </w:instrText>
+              <w:instrText xml:space="preserve"> PAGEREF _Toc469477268 \h </w:instrText>
             </w:r>
             <w:r>
               <w:rPr>
@@ -375,7 +376,7 @@
               <w:lang w:eastAsia="es-ES"/>
             </w:rPr>
           </w:pPr>
-          <w:hyperlink w:anchor="_Toc469416439" w:history="1">
+          <w:hyperlink w:anchor="_Toc469477269" w:history="1">
             <w:r>
               <w:rPr>
                 <w:rStyle w:val="Hipervnculo"/>
@@ -404,7 +405,7 @@
                 <w:noProof/>
                 <w:webHidden/>
               </w:rPr>
-              <w:instrText xml:space="preserve"> PAGEREF _Toc469416439 \h </w:instrText>
+              <w:instrText xml:space="preserve"> PAGEREF _Toc469477269 \h </w:instrText>
             </w:r>
             <w:r>
               <w:rPr>
@@ -447,7 +448,7 @@
               <w:lang w:eastAsia="es-ES"/>
             </w:rPr>
           </w:pPr>
-          <w:hyperlink w:anchor="_Toc469416440" w:history="1">
+          <w:hyperlink w:anchor="_Toc469477270" w:history="1">
             <w:r>
               <w:rPr>
                 <w:rStyle w:val="Hipervnculo"/>
@@ -474,7 +475,7 @@
                 <w:noProof/>
                 <w:webHidden/>
               </w:rPr>
-              <w:instrText xml:space="preserve"> PAGEREF _Toc469416440 \h </w:instrText>
+              <w:instrText xml:space="preserve"> PAGEREF _Toc469477270 \h </w:instrText>
             </w:r>
             <w:r>
               <w:rPr>
@@ -517,7 +518,7 @@
               <w:lang w:eastAsia="es-ES"/>
             </w:rPr>
           </w:pPr>
-          <w:hyperlink w:anchor="_Toc469416441" w:history="1">
+          <w:hyperlink w:anchor="_Toc469477271" w:history="1">
             <w:r>
               <w:rPr>
                 <w:rStyle w:val="Hipervnculo"/>
@@ -544,7 +545,7 @@
                 <w:noProof/>
                 <w:webHidden/>
               </w:rPr>
-              <w:instrText xml:space="preserve"> PAGEREF _Toc469416441 \h </w:instrText>
+              <w:instrText xml:space="preserve"> PAGEREF _Toc469477271 \h </w:instrText>
             </w:r>
             <w:r>
               <w:rPr>
@@ -587,7 +588,7 @@
               <w:lang w:eastAsia="es-ES"/>
             </w:rPr>
           </w:pPr>
-          <w:hyperlink w:anchor="_Toc469416442" w:history="1">
+          <w:hyperlink w:anchor="_Toc469477272" w:history="1">
             <w:r>
               <w:rPr>
                 <w:rStyle w:val="Hipervnculo"/>
@@ -614,7 +615,7 @@
                 <w:noProof/>
                 <w:webHidden/>
               </w:rPr>
-              <w:instrText xml:space="preserve"> PAGEREF _Toc469416442 \h </w:instrText>
+              <w:instrText xml:space="preserve"> PAGEREF _Toc469477272 \h </w:instrText>
             </w:r>
             <w:r>
               <w:rPr>
@@ -657,30 +658,85 @@
               <w:lang w:eastAsia="es-ES"/>
             </w:rPr>
           </w:pPr>
-          <w:hyperlink w:anchor="_Toc469416443" w:history="1">
+          <w:hyperlink w:anchor="_Toc469477273" w:history="1">
             <w:r>
               <w:rPr>
                 <w:rStyle w:val="Hipervnculo"/>
                 <w:noProof/>
                 <w:lang w:val="en-US"/>
               </w:rPr>
-              <w:t>Apac</w:t>
-            </w:r>
+              <w:t>Apache</w:t>
+            </w:r>
+            <w:r>
+              <w:rPr>
+                <w:noProof/>
+                <w:webHidden/>
+              </w:rPr>
+              <w:tab/>
+            </w:r>
+            <w:r>
+              <w:rPr>
+                <w:noProof/>
+                <w:webHidden/>
+              </w:rPr>
+              <w:fldChar w:fldCharType="begin"/>
+            </w:r>
+            <w:r>
+              <w:rPr>
+                <w:noProof/>
+                <w:webHidden/>
+              </w:rPr>
+              <w:instrText xml:space="preserve"> PAGEREF _Toc469477273 \h </w:instrText>
+            </w:r>
+            <w:r>
+              <w:rPr>
+                <w:noProof/>
+                <w:webHidden/>
+              </w:rPr>
+            </w:r>
+            <w:r>
+              <w:rPr>
+                <w:noProof/>
+                <w:webHidden/>
+              </w:rPr>
+              <w:fldChar w:fldCharType="separate"/>
+            </w:r>
+            <w:r>
+              <w:rPr>
+                <w:noProof/>
+                <w:webHidden/>
+              </w:rPr>
+              <w:t>- 3 -</w:t>
+            </w:r>
+            <w:r>
+              <w:rPr>
+                <w:noProof/>
+                <w:webHidden/>
+              </w:rPr>
+              <w:fldChar w:fldCharType="end"/>
+            </w:r>
+          </w:hyperlink>
+        </w:p>
+        <w:p>
+          <w:pPr>
+            <w:pStyle w:val="TDC2"/>
+            <w:tabs>
+              <w:tab w:val="right" w:leader="dot" w:pos="9016"/>
+            </w:tabs>
+            <w:rPr>
+              <w:rFonts w:asciiTheme="minorHAnsi" w:eastAsiaTheme="minorEastAsia" w:hAnsiTheme="minorHAnsi"/>
+              <w:noProof/>
+              <w:lang w:eastAsia="es-ES"/>
+            </w:rPr>
+          </w:pPr>
+          <w:hyperlink w:anchor="_Toc469477274" w:history="1">
             <w:r>
               <w:rPr>
                 <w:rStyle w:val="Hipervnculo"/>
                 <w:noProof/>
                 <w:lang w:val="en-US"/>
               </w:rPr>
-              <w:t>h</w:t>
-            </w:r>
-            <w:r>
-              <w:rPr>
-                <w:rStyle w:val="Hipervnculo"/>
-                <w:noProof/>
-                <w:lang w:val="en-US"/>
-              </w:rPr>
-              <w:t>e</w:t>
+              <w:t>OpenCms</w:t>
             </w:r>
             <w:r>
               <w:rPr>
@@ -701,7 +757,7 @@
                 <w:noProof/>
                 <w:webHidden/>
               </w:rPr>
-              <w:instrText xml:space="preserve"> PAGEREF _Toc469416443 \h </w:instrText>
+              <w:instrText xml:space="preserve"> PAGEREF _Toc469477274 \h </w:instrText>
             </w:r>
             <w:r>
               <w:rPr>
@@ -744,7 +800,7 @@
               <w:lang w:eastAsia="es-ES"/>
             </w:rPr>
           </w:pPr>
-          <w:hyperlink w:anchor="_Toc469416444" w:history="1">
+          <w:hyperlink w:anchor="_Toc469477275" w:history="1">
             <w:r>
               <w:rPr>
                 <w:rStyle w:val="Hipervnculo"/>
@@ -771,7 +827,7 @@
                 <w:noProof/>
                 <w:webHidden/>
               </w:rPr>
-              <w:instrText xml:space="preserve"> PAGEREF _Toc469416444 \h </w:instrText>
+              <w:instrText xml:space="preserve"> PAGEREF _Toc469477275 \h </w:instrText>
             </w:r>
             <w:r>
               <w:rPr>
@@ -814,7 +870,7 @@
               <w:lang w:eastAsia="es-ES"/>
             </w:rPr>
           </w:pPr>
-          <w:hyperlink w:anchor="_Toc469416445" w:history="1">
+          <w:hyperlink w:anchor="_Toc469477276" w:history="1">
             <w:r>
               <w:rPr>
                 <w:rStyle w:val="Hipervnculo"/>
@@ -841,7 +897,7 @@
                 <w:noProof/>
                 <w:webHidden/>
               </w:rPr>
-              <w:instrText xml:space="preserve"> PAGEREF _Toc469416445 \h </w:instrText>
+              <w:instrText xml:space="preserve"> PAGEREF _Toc469477276 \h </w:instrText>
             </w:r>
             <w:r>
               <w:rPr>
@@ -884,7 +940,7 @@
               <w:lang w:eastAsia="es-ES"/>
             </w:rPr>
           </w:pPr>
-          <w:hyperlink w:anchor="_Toc469416446" w:history="1">
+          <w:hyperlink w:anchor="_Toc469477277" w:history="1">
             <w:r>
               <w:rPr>
                 <w:rStyle w:val="Hipervnculo"/>
@@ -911,7 +967,7 @@
                 <w:noProof/>
                 <w:webHidden/>
               </w:rPr>
-              <w:instrText xml:space="preserve"> PAGEREF _Toc469416446 \h </w:instrText>
+              <w:instrText xml:space="preserve"> PAGEREF _Toc469477277 \h </w:instrText>
             </w:r>
             <w:r>
               <w:rPr>
@@ -931,7 +987,7 @@
                 <w:noProof/>
                 <w:webHidden/>
               </w:rPr>
-              <w:t>- 3 -</w:t>
+              <w:t>- 4 -</w:t>
             </w:r>
             <w:r>
               <w:rPr>
@@ -954,7 +1010,7 @@
               <w:lang w:eastAsia="es-ES"/>
             </w:rPr>
           </w:pPr>
-          <w:hyperlink w:anchor="_Toc469416447" w:history="1">
+          <w:hyperlink w:anchor="_Toc469477278" w:history="1">
             <w:r>
               <w:rPr>
                 <w:rStyle w:val="Hipervnculo"/>
@@ -981,7 +1037,7 @@
                 <w:noProof/>
                 <w:webHidden/>
               </w:rPr>
-              <w:instrText xml:space="preserve"> PAGEREF _Toc469416447 \h </w:instrText>
+              <w:instrText xml:space="preserve"> PAGEREF _Toc469477278 \h </w:instrText>
             </w:r>
             <w:r>
               <w:rPr>
@@ -1024,7 +1080,7 @@
               <w:lang w:eastAsia="es-ES"/>
             </w:rPr>
           </w:pPr>
-          <w:hyperlink w:anchor="_Toc469416448" w:history="1">
+          <w:hyperlink w:anchor="_Toc469477279" w:history="1">
             <w:r>
               <w:rPr>
                 <w:rStyle w:val="Hipervnculo"/>
@@ -1051,7 +1107,7 @@
                 <w:noProof/>
                 <w:webHidden/>
               </w:rPr>
-              <w:instrText xml:space="preserve"> PAGEREF _Toc469416448 \h </w:instrText>
+              <w:instrText xml:space="preserve"> PAGEREF _Toc469477279 \h </w:instrText>
             </w:r>
             <w:r>
               <w:rPr>
@@ -1094,7 +1150,7 @@
               <w:lang w:eastAsia="es-ES"/>
             </w:rPr>
           </w:pPr>
-          <w:hyperlink w:anchor="_Toc469416449" w:history="1">
+          <w:hyperlink w:anchor="_Toc469477280" w:history="1">
             <w:r>
               <w:rPr>
                 <w:rStyle w:val="Hipervnculo"/>
@@ -1121,7 +1177,7 @@
                 <w:noProof/>
                 <w:webHidden/>
               </w:rPr>
-              <w:instrText xml:space="preserve"> PAGEREF _Toc469416449 \h </w:instrText>
+              <w:instrText xml:space="preserve"> PAGEREF _Toc469477280 \h </w:instrText>
             </w:r>
             <w:r>
               <w:rPr>
@@ -1164,7 +1220,7 @@
               <w:lang w:eastAsia="es-ES"/>
             </w:rPr>
           </w:pPr>
-          <w:hyperlink w:anchor="_Toc469416450" w:history="1">
+          <w:hyperlink w:anchor="_Toc469477281" w:history="1">
             <w:r>
               <w:rPr>
                 <w:rStyle w:val="Hipervnculo"/>
@@ -1191,7 +1247,7 @@
                 <w:noProof/>
                 <w:webHidden/>
               </w:rPr>
-              <w:instrText xml:space="preserve"> PAGEREF _Toc469416450 \h </w:instrText>
+              <w:instrText xml:space="preserve"> PAGEREF _Toc469477281 \h </w:instrText>
             </w:r>
             <w:r>
               <w:rPr>
@@ -1234,7 +1290,7 @@
               <w:lang w:eastAsia="es-ES"/>
             </w:rPr>
           </w:pPr>
-          <w:hyperlink w:anchor="_Toc469416451" w:history="1">
+          <w:hyperlink w:anchor="_Toc469477282" w:history="1">
             <w:r>
               <w:rPr>
                 <w:rStyle w:val="Hipervnculo"/>
@@ -1261,7 +1317,7 @@
                 <w:noProof/>
                 <w:webHidden/>
               </w:rPr>
-              <w:instrText xml:space="preserve"> PAGEREF _Toc469416451 \h </w:instrText>
+              <w:instrText xml:space="preserve"> PAGEREF _Toc469477282 \h </w:instrText>
             </w:r>
             <w:r>
               <w:rPr>
@@ -1304,7 +1360,7 @@
               <w:lang w:eastAsia="es-ES"/>
             </w:rPr>
           </w:pPr>
-          <w:hyperlink w:anchor="_Toc469416452" w:history="1">
+          <w:hyperlink w:anchor="_Toc469477283" w:history="1">
             <w:r>
               <w:rPr>
                 <w:rStyle w:val="Hipervnculo"/>
@@ -1331,7 +1387,7 @@
                 <w:noProof/>
                 <w:webHidden/>
               </w:rPr>
-              <w:instrText xml:space="preserve"> PAGEREF _Toc469416452 \h </w:instrText>
+              <w:instrText xml:space="preserve"> PAGEREF _Toc469477283 \h </w:instrText>
             </w:r>
             <w:r>
               <w:rPr>
@@ -1374,7 +1430,7 @@
               <w:lang w:eastAsia="es-ES"/>
             </w:rPr>
           </w:pPr>
-          <w:hyperlink w:anchor="_Toc469416453" w:history="1">
+          <w:hyperlink w:anchor="_Toc469477284" w:history="1">
             <w:r>
               <w:rPr>
                 <w:rStyle w:val="Hipervnculo"/>
@@ -1401,7 +1457,7 @@
                 <w:noProof/>
                 <w:webHidden/>
               </w:rPr>
-              <w:instrText xml:space="preserve"> PAGEREF _Toc469416453 \h </w:instrText>
+              <w:instrText xml:space="preserve"> PAGEREF _Toc469477284 \h </w:instrText>
             </w:r>
             <w:r>
               <w:rPr>
@@ -1444,7 +1500,7 @@
               <w:lang w:eastAsia="es-ES"/>
             </w:rPr>
           </w:pPr>
-          <w:hyperlink w:anchor="_Toc469416454" w:history="1">
+          <w:hyperlink w:anchor="_Toc469477285" w:history="1">
             <w:r>
               <w:rPr>
                 <w:rStyle w:val="Hipervnculo"/>
@@ -1471,7 +1527,7 @@
                 <w:noProof/>
                 <w:webHidden/>
               </w:rPr>
-              <w:instrText xml:space="preserve"> PAGEREF _Toc469416454 \h </w:instrText>
+              <w:instrText xml:space="preserve"> PAGEREF _Toc469477285 \h </w:instrText>
             </w:r>
             <w:r>
               <w:rPr>
@@ -1508,12 +1564,13 @@
               <w:b/>
               <w:bCs/>
             </w:rPr>
+            <w:lastRenderedPageBreak/>
             <w:fldChar w:fldCharType="end"/>
           </w:r>
         </w:p>
       </w:sdtContent>
     </w:sdt>
-    <w:p/>
+    <w:bookmarkStart w:id="1" w:name="_Toc469477265" w:displacedByCustomXml="prev"/>
     <w:p>
       <w:pPr>
         <w:pStyle w:val="Ttulo1"/>
@@ -1521,14 +1578,13 @@
           <w:lang w:val="es-ES_tradnl"/>
         </w:rPr>
       </w:pPr>
-      <w:bookmarkStart w:id="0" w:name="_Toc469416435"/>
       <w:r>
         <w:rPr>
           <w:lang w:val="es-ES_tradnl"/>
         </w:rPr>
         <w:t>Referencias</w:t>
       </w:r>
-      <w:bookmarkEnd w:id="0"/>
+      <w:bookmarkEnd w:id="1"/>
     </w:p>
     <w:p>
       <w:pPr>
@@ -1602,7 +1658,7 @@
           <w:lang w:eastAsia="es-ES"/>
         </w:rPr>
       </w:pPr>
-      <w:bookmarkStart w:id="1" w:name="_Toc469416436"/>
+      <w:bookmarkStart w:id="2" w:name="_Toc469477266"/>
       <w:r>
         <w:rPr>
           <w:rFonts w:eastAsia="Times New Roman"/>
@@ -1610,7 +1666,7 @@
         </w:rPr>
         <w:t>Detección del tipo de error</w:t>
       </w:r>
-      <w:bookmarkEnd w:id="1"/>
+      <w:bookmarkEnd w:id="2"/>
     </w:p>
     <w:p>
       <w:pPr>
@@ -1619,14 +1675,14 @@
           <w:lang w:eastAsia="es-ES"/>
         </w:rPr>
       </w:pPr>
-      <w:bookmarkStart w:id="2" w:name="_Toc469416437"/>
+      <w:bookmarkStart w:id="3" w:name="_Toc469477267"/>
       <w:r>
         <w:rPr>
           <w:lang w:eastAsia="es-ES"/>
         </w:rPr>
         <w:t>CP-1252 =&gt; UTF-8</w:t>
       </w:r>
-      <w:bookmarkEnd w:id="2"/>
+      <w:bookmarkEnd w:id="3"/>
     </w:p>
     <w:p>
       <w:pPr>
@@ -1743,7 +1799,7 @@
           <w:lang w:eastAsia="es-ES"/>
         </w:rPr>
       </w:pPr>
-      <w:bookmarkStart w:id="3" w:name="_Toc469416438"/>
+      <w:bookmarkStart w:id="4" w:name="_Toc469477268"/>
       <w:r>
         <w:rPr>
           <w:rFonts w:eastAsia="Times New Roman"/>
@@ -1760,7 +1816,7 @@
         </w:rPr>
         <w:t>CP-1252</w:t>
       </w:r>
-      <w:bookmarkEnd w:id="3"/>
+      <w:bookmarkEnd w:id="4"/>
     </w:p>
     <w:p>
       <w:pPr>
@@ -1861,7 +1917,7 @@
           <w:lang w:eastAsia="es-ES"/>
         </w:rPr>
       </w:pPr>
-      <w:bookmarkStart w:id="4" w:name="_Toc469416439"/>
+      <w:bookmarkStart w:id="5" w:name="_Toc469477269"/>
       <w:r>
         <w:rPr>
           <w:rFonts w:eastAsia="Times New Roman"/>
@@ -1869,7 +1925,7 @@
         </w:rPr>
         <w:t>Combinación</w:t>
       </w:r>
-      <w:bookmarkEnd w:id="4"/>
+      <w:bookmarkEnd w:id="5"/>
     </w:p>
     <w:p>
       <w:pPr>
@@ -1986,21 +2042,21 @@
       <w:pPr>
         <w:pStyle w:val="Ttulo1"/>
       </w:pPr>
-      <w:bookmarkStart w:id="5" w:name="_Toc469416440"/>
+      <w:bookmarkStart w:id="6" w:name="_Toc469477270"/>
       <w:r>
         <w:t>Configuración</w:t>
       </w:r>
-      <w:bookmarkEnd w:id="5"/>
+      <w:bookmarkEnd w:id="6"/>
     </w:p>
     <w:p>
       <w:pPr>
         <w:pStyle w:val="Ttulo2"/>
       </w:pPr>
-      <w:bookmarkStart w:id="6" w:name="_Toc469416441"/>
+      <w:bookmarkStart w:id="7" w:name="_Toc469477271"/>
       <w:r>
         <w:t>JVM</w:t>
       </w:r>
-      <w:bookmarkEnd w:id="6"/>
+      <w:bookmarkEnd w:id="7"/>
     </w:p>
     <w:p>
       <w:r>
@@ -2038,13 +2094,13 @@
       <w:pPr>
         <w:pStyle w:val="Ttulo2"/>
       </w:pPr>
-      <w:bookmarkStart w:id="7" w:name="_Toc469416442"/>
+      <w:bookmarkStart w:id="8" w:name="_Toc469477272"/>
       <w:proofErr w:type="spellStart"/>
       <w:r>
         <w:lastRenderedPageBreak/>
         <w:t>Tomcat</w:t>
       </w:r>
-      <w:bookmarkEnd w:id="7"/>
+      <w:bookmarkEnd w:id="8"/>
       <w:proofErr w:type="spellEnd"/>
     </w:p>
     <w:p>
@@ -2106,15 +2162,33 @@
       <w:pPr>
         <w:pStyle w:val="codigo"/>
         <w:framePr w:wrap="notBeside"/>
-        <w:rPr>
-          <w:lang w:val="en-US"/>
-        </w:rPr>
-      </w:pPr>
-      <w:r>
-        <w:rPr>
-          <w:lang w:val="en-US"/>
-        </w:rPr>
-        <w:t>&lt;Connector port="8080" protocol="HTTP/1.1"</w:t>
+      </w:pPr>
+      <w:r>
+        <w:t>&lt;</w:t>
+      </w:r>
+      <w:proofErr w:type="spellStart"/>
+      <w:r>
+        <w:t>Connector</w:t>
+      </w:r>
+      <w:proofErr w:type="spellEnd"/>
+      <w:r>
+        <w:t xml:space="preserve"> </w:t>
+      </w:r>
+      <w:proofErr w:type="spellStart"/>
+      <w:r>
+        <w:t>port</w:t>
+      </w:r>
+      <w:proofErr w:type="spellEnd"/>
+      <w:r>
+        <w:t xml:space="preserve">="8080" </w:t>
+      </w:r>
+      <w:proofErr w:type="spellStart"/>
+      <w:r>
+        <w:t>protocol</w:t>
+      </w:r>
+      <w:proofErr w:type="spellEnd"/>
+      <w:r>
+        <w:t>="HTTP/1.1"</w:t>
       </w:r>
     </w:p>
     <w:p>
@@ -2200,14 +2274,14 @@
           <w:lang w:val="en-US"/>
         </w:rPr>
       </w:pPr>
-      <w:bookmarkStart w:id="8" w:name="_Toc469416443"/>
+      <w:bookmarkStart w:id="9" w:name="_Toc469477273"/>
       <w:r>
         <w:rPr>
           <w:lang w:val="en-US"/>
         </w:rPr>
         <w:t>Apache</w:t>
       </w:r>
-      <w:bookmarkEnd w:id="8"/>
+      <w:bookmarkEnd w:id="9"/>
     </w:p>
     <w:p>
       <w:pPr>
@@ -2396,8 +2470,6 @@
           <w:lang w:val="en-US"/>
         </w:rPr>
       </w:pPr>
-      <w:bookmarkStart w:id="9" w:name="_GoBack"/>
-      <w:bookmarkEnd w:id="9"/>
     </w:p>
     <w:p>
       <w:pPr>
@@ -2580,25 +2652,171 @@
     </w:p>
     <w:p>
       <w:pPr>
+        <w:rPr>
+          <w:lang w:val="en-US"/>
+        </w:rPr>
+      </w:pPr>
+    </w:p>
+    <w:p>
+      <w:pPr>
+        <w:pStyle w:val="Ttulo2"/>
+        <w:rPr>
+          <w:lang w:val="en-US"/>
+        </w:rPr>
+      </w:pPr>
+      <w:bookmarkStart w:id="10" w:name="_Toc469477274"/>
+      <w:proofErr w:type="spellStart"/>
+      <w:r>
+        <w:rPr>
+          <w:lang w:val="en-US"/>
+        </w:rPr>
+        <w:t>OpenCms</w:t>
+      </w:r>
+      <w:bookmarkEnd w:id="10"/>
+      <w:proofErr w:type="spellEnd"/>
+    </w:p>
+    <w:p>
+      <w:pPr>
+        <w:pStyle w:val="Prrafodelista"/>
+        <w:numPr>
+          <w:ilvl w:val="0"/>
+          <w:numId w:val="30"/>
+        </w:numPr>
+      </w:pPr>
+      <w:r>
+        <w:t xml:space="preserve">Configurar la indexación </w:t>
+      </w:r>
+      <w:r>
+        <w:t>para ignorar las tildes</w:t>
+      </w:r>
+      <w:r>
+        <w:t xml:space="preserve"> editando el fichero $</w:t>
+      </w:r>
+      <w:proofErr w:type="spellStart"/>
+      <w:r>
+        <w:t>opencms</w:t>
+      </w:r>
+      <w:proofErr w:type="spellEnd"/>
+      <w:r>
+        <w:t>/WEB-INF/</w:t>
+      </w:r>
+      <w:proofErr w:type="spellStart"/>
+      <w:r>
+        <w:t>solr</w:t>
+      </w:r>
+      <w:proofErr w:type="spellEnd"/>
+      <w:r>
+        <w:t>/</w:t>
+      </w:r>
+      <w:proofErr w:type="spellStart"/>
+      <w:r>
+        <w:t>conf</w:t>
+      </w:r>
+      <w:proofErr w:type="spellEnd"/>
+      <w:r>
+        <w:t xml:space="preserve">/schema.xml agregando en el filtro </w:t>
+      </w:r>
+      <w:proofErr w:type="spellStart"/>
+      <w:r>
+        <w:rPr>
+          <w:b/>
+        </w:rPr>
+        <w:t>solr.ASCIIFoldingFilterFactory</w:t>
+      </w:r>
+      <w:proofErr w:type="spellEnd"/>
+      <w:r>
+        <w:t xml:space="preserve"> la configuración de tipo de campo </w:t>
+      </w:r>
+      <w:proofErr w:type="spellStart"/>
+      <w:r>
+        <w:rPr>
+          <w:b/>
+        </w:rPr>
+        <w:t>text_general</w:t>
+      </w:r>
+      <w:proofErr w:type="spellEnd"/>
+      <w:r>
+        <w:rPr>
+          <w:b/>
+        </w:rPr>
+        <w:t>:</w:t>
+      </w:r>
+    </w:p>
+    <w:p>
+      <w:pPr>
+        <w:pStyle w:val="codigo"/>
+        <w:framePr w:wrap="notBeside"/>
+      </w:pPr>
+      <w:r>
+        <w:rPr>
+          <w:b/>
+        </w:rPr>
+        <w:t>&lt;</w:t>
+      </w:r>
+      <w:proofErr w:type="spellStart"/>
+      <w:r>
+        <w:rPr>
+          <w:b/>
+        </w:rPr>
+        <w:t>filter</w:t>
+      </w:r>
+      <w:proofErr w:type="spellEnd"/>
+      <w:r>
+        <w:rPr>
+          <w:b/>
+        </w:rPr>
+        <w:t xml:space="preserve"> </w:t>
+      </w:r>
+      <w:proofErr w:type="spellStart"/>
+      <w:r>
+        <w:rPr>
+          <w:b/>
+        </w:rPr>
+        <w:t>class</w:t>
+      </w:r>
+      <w:proofErr w:type="spellEnd"/>
+      <w:r>
+        <w:rPr>
+          <w:b/>
+        </w:rPr>
+        <w:t>="</w:t>
+      </w:r>
+      <w:proofErr w:type="spellStart"/>
+      <w:r>
+        <w:rPr>
+          <w:b/>
+        </w:rPr>
+        <w:t>solr.ASCIIFoldingFilterFactory</w:t>
+      </w:r>
+      <w:proofErr w:type="spellEnd"/>
+      <w:r>
+        <w:rPr>
+          <w:b/>
+        </w:rPr>
+        <w:t>"/&gt;</w:t>
+      </w:r>
+    </w:p>
+    <w:p>
+      <w:pPr>
         <w:pStyle w:val="Ttulo1"/>
       </w:pPr>
-      <w:bookmarkStart w:id="10" w:name="_Toc469416444"/>
+      <w:bookmarkStart w:id="11" w:name="_Toc469477275"/>
       <w:proofErr w:type="spellStart"/>
       <w:r>
         <w:t>Orígen</w:t>
       </w:r>
-      <w:bookmarkEnd w:id="10"/>
+      <w:bookmarkEnd w:id="11"/>
       <w:proofErr w:type="spellEnd"/>
     </w:p>
     <w:p>
       <w:pPr>
         <w:pStyle w:val="Ttulo2"/>
       </w:pPr>
-      <w:bookmarkStart w:id="11" w:name="_Toc469416445"/>
+      <w:bookmarkStart w:id="12" w:name="_Toc469477276"/>
       <w:r>
         <w:t>Librerías Java</w:t>
       </w:r>
-      <w:bookmarkEnd w:id="11"/>
+      <w:bookmarkEnd w:id="12"/>
     </w:p>
     <w:p>
       <w:r>
@@ -2616,7 +2834,11 @@
       </w:r>
       <w:proofErr w:type="spellEnd"/>
       <w:r>
-        <w:t xml:space="preserve"> correspondiente. ¿Qué codificación usa el compilador? Pues por defecto utiliza la misma que la plataforma en la que se esté ejecutando. Esto es, si compilamos </w:t>
+        <w:t xml:space="preserve"> correspondiente. ¿Qué codificación usa el compilador? Pues por defecto utiliza la misma que la plataforma en la que se esté ejecutando. Esto </w:t>
+      </w:r>
+      <w:r>
+        <w:lastRenderedPageBreak/>
+        <w:t xml:space="preserve">es, si compilamos </w:t>
       </w:r>
       <w:proofErr w:type="gramStart"/>
       <w:r>
@@ -2631,11 +2853,11 @@
       <w:pPr>
         <w:pStyle w:val="Ttulo3"/>
       </w:pPr>
-      <w:bookmarkStart w:id="12" w:name="_Toc469416446"/>
+      <w:bookmarkStart w:id="13" w:name="_Toc469477277"/>
       <w:r>
         <w:t>Solución</w:t>
       </w:r>
-      <w:bookmarkEnd w:id="12"/>
+      <w:bookmarkEnd w:id="13"/>
     </w:p>
     <w:p>
       <w:r>
@@ -2702,7 +2924,6 @@
     </w:p>
     <w:p>
       <w:r>
-        <w:lastRenderedPageBreak/>
         <w:t>En File/</w:t>
       </w:r>
       <w:proofErr w:type="spellStart"/>
@@ -2758,11 +2979,11 @@
       <w:pPr>
         <w:pStyle w:val="Ttulo2"/>
       </w:pPr>
-      <w:bookmarkStart w:id="13" w:name="_Toc469416447"/>
+      <w:bookmarkStart w:id="14" w:name="_Toc469477278"/>
       <w:r>
         <w:t>Ficheros de mensajes</w:t>
       </w:r>
-      <w:bookmarkEnd w:id="13"/>
+      <w:bookmarkEnd w:id="14"/>
     </w:p>
     <w:p>
       <w:r>
@@ -2792,11 +3013,11 @@
       <w:pPr>
         <w:pStyle w:val="Ttulo3"/>
       </w:pPr>
-      <w:bookmarkStart w:id="14" w:name="_Toc469416448"/>
+      <w:bookmarkStart w:id="15" w:name="_Toc469477279"/>
       <w:r>
         <w:t>Solución</w:t>
       </w:r>
-      <w:bookmarkEnd w:id="14"/>
+      <w:bookmarkEnd w:id="15"/>
     </w:p>
     <w:p>
       <w:pPr>
@@ -2830,11 +3051,11 @@
       <w:pPr>
         <w:pStyle w:val="Ttulo2"/>
       </w:pPr>
-      <w:bookmarkStart w:id="15" w:name="_Toc469416449"/>
+      <w:bookmarkStart w:id="16" w:name="_Toc469477280"/>
       <w:r>
         <w:t>Respuesta del servidor e interpretación del navegador</w:t>
       </w:r>
-      <w:bookmarkEnd w:id="15"/>
+      <w:bookmarkEnd w:id="16"/>
     </w:p>
     <w:p>
       <w:r>
@@ -2867,11 +3088,11 @@
       <w:pPr>
         <w:pStyle w:val="Ttulo3"/>
       </w:pPr>
-      <w:bookmarkStart w:id="16" w:name="_Toc469416450"/>
+      <w:bookmarkStart w:id="17" w:name="_Toc469477281"/>
       <w:r>
         <w:t>Solución</w:t>
       </w:r>
-      <w:bookmarkEnd w:id="16"/>
+      <w:bookmarkEnd w:id="17"/>
     </w:p>
     <w:p>
       <w:r>
@@ -2934,6 +3155,7 @@
     </w:p>
     <w:p>
       <w:r>
+        <w:lastRenderedPageBreak/>
         <w:t>Si esta cabecera no aparece, o no indica la codificación, el navegador busca una etiqueta meta presente en el HTML de la página, que a su vez puede ponerse como</w:t>
       </w:r>
     </w:p>
@@ -3024,7 +3246,6 @@
       </w:pPr>
       <w:proofErr w:type="spellStart"/>
       <w:r>
-        <w:lastRenderedPageBreak/>
         <w:t>Tomcat</w:t>
       </w:r>
       <w:proofErr w:type="spellEnd"/>
@@ -3052,11 +3273,11 @@
       <w:pPr>
         <w:pStyle w:val="Ttulo2"/>
       </w:pPr>
-      <w:bookmarkStart w:id="17" w:name="_Toc469416451"/>
+      <w:bookmarkStart w:id="18" w:name="_Toc469477282"/>
       <w:r>
         <w:t>Formularios</w:t>
       </w:r>
-      <w:bookmarkEnd w:id="17"/>
+      <w:bookmarkEnd w:id="18"/>
     </w:p>
     <w:p>
       <w:r>
@@ -3201,13 +3422,13 @@
       <w:pPr>
         <w:pStyle w:val="Ttulo3"/>
       </w:pPr>
-      <w:bookmarkStart w:id="18" w:name="_Solución"/>
-      <w:bookmarkStart w:id="19" w:name="_Toc469416452"/>
-      <w:bookmarkEnd w:id="18"/>
+      <w:bookmarkStart w:id="19" w:name="_Solución"/>
+      <w:bookmarkStart w:id="20" w:name="_Toc469477283"/>
+      <w:bookmarkEnd w:id="19"/>
       <w:r>
         <w:t>Solución</w:t>
       </w:r>
-      <w:bookmarkEnd w:id="19"/>
+      <w:bookmarkEnd w:id="20"/>
     </w:p>
     <w:p>
       <w:pPr>
@@ -3449,6 +3670,7 @@
         <w:rPr>
           <w:lang w:val="en-US"/>
         </w:rPr>
+        <w:lastRenderedPageBreak/>
         <w:t>&lt;</w:t>
       </w:r>
       <w:proofErr w:type="gramStart"/>
@@ -3774,7 +3996,6 @@
         <w:rPr>
           <w:lang w:val="en-US"/>
         </w:rPr>
-        <w:lastRenderedPageBreak/>
         <w:t>&lt;</w:t>
       </w:r>
       <w:proofErr w:type="spellStart"/>
@@ -4027,11 +4248,11 @@
       <w:pPr>
         <w:pStyle w:val="Ttulo2"/>
       </w:pPr>
-      <w:bookmarkStart w:id="20" w:name="_Toc469416453"/>
+      <w:bookmarkStart w:id="21" w:name="_Toc469477284"/>
       <w:r>
         <w:t>Base de datos</w:t>
       </w:r>
-      <w:bookmarkEnd w:id="20"/>
+      <w:bookmarkEnd w:id="21"/>
     </w:p>
     <w:p>
       <w:r>
@@ -4071,11 +4292,11 @@
       <w:pPr>
         <w:pStyle w:val="Ttulo3"/>
       </w:pPr>
-      <w:bookmarkStart w:id="21" w:name="_Toc469416454"/>
+      <w:bookmarkStart w:id="22" w:name="_Toc469477285"/>
       <w:r>
         <w:t>Solución</w:t>
       </w:r>
-      <w:bookmarkEnd w:id="21"/>
+      <w:bookmarkEnd w:id="22"/>
     </w:p>
     <w:p>
       <w:pPr>
@@ -4420,6 +4641,7 @@
         <w:rPr>
           <w:lang w:val="en-US"/>
         </w:rPr>
+        <w:lastRenderedPageBreak/>
         <w:t>[</w:t>
       </w:r>
       <w:proofErr w:type="gramStart"/>
@@ -4546,6 +4768,7 @@
         <w:t>utf8</w:t>
       </w:r>
     </w:p>
+    <w:bookmarkEnd w:id="0"/>
     <w:p>
       <w:pPr>
         <w:rPr>
@@ -4779,7 +5002,7 @@
             <w:sz w:val="20"/>
             <w:szCs w:val="20"/>
           </w:rPr>
-          <w:t>- 6 -</w:t>
+          <w:t>- 2 -</w:t>
         </w:r>
         <w:r>
           <w:rPr>
@@ -6653,6 +6876,92 @@
     </w:lvl>
   </w:abstractNum>
   <w:abstractNum w:abstractNumId="17">
+    <w:nsid w:val="3F7363F3"/>
+    <w:multiLevelType w:val="hybridMultilevel"/>
+    <w:tmpl w:val="6568D4AA"/>
+    <w:lvl w:ilvl="0" w:tplc="0C0A000F">
+      <w:start w:val="1"/>
+      <w:numFmt w:val="decimal"/>
+      <w:lvlText w:val="%1."/>
+      <w:lvlJc w:val="left"/>
+      <w:pPr>
+        <w:ind w:left="360" w:hanging="360"/>
+      </w:pPr>
+    </w:lvl>
+    <w:lvl w:ilvl="1" w:tplc="0C0A0019" w:tentative="1">
+      <w:start w:val="1"/>
+      <w:numFmt w:val="lowerLetter"/>
+      <w:lvlText w:val="%2."/>
+      <w:lvlJc w:val="left"/>
+      <w:pPr>
+        <w:ind w:left="1080" w:hanging="360"/>
+      </w:pPr>
+    </w:lvl>
+    <w:lvl w:ilvl="2" w:tplc="0C0A001B" w:tentative="1">
+      <w:start w:val="1"/>
+      <w:numFmt w:val="lowerRoman"/>
+      <w:lvlText w:val="%3."/>
+      <w:lvlJc w:val="right"/>
+      <w:pPr>
+        <w:ind w:left="1800" w:hanging="180"/>
+      </w:pPr>
+    </w:lvl>
+    <w:lvl w:ilvl="3" w:tplc="0C0A000F" w:tentative="1">
+      <w:start w:val="1"/>
+      <w:numFmt w:val="decimal"/>
+      <w:lvlText w:val="%4."/>
+      <w:lvlJc w:val="left"/>
+      <w:pPr>
+        <w:ind w:left="2520" w:hanging="360"/>
+      </w:pPr>
+    </w:lvl>
+    <w:lvl w:ilvl="4" w:tplc="0C0A0019" w:tentative="1">
+      <w:start w:val="1"/>
+      <w:numFmt w:val="lowerLetter"/>
+      <w:lvlText w:val="%5."/>
+      <w:lvlJc w:val="left"/>
+      <w:pPr>
+        <w:ind w:left="3240" w:hanging="360"/>
+      </w:pPr>
+    </w:lvl>
+    <w:lvl w:ilvl="5" w:tplc="0C0A001B" w:tentative="1">
+      <w:start w:val="1"/>
+      <w:numFmt w:val="lowerRoman"/>
+      <w:lvlText w:val="%6."/>
+      <w:lvlJc w:val="right"/>
+      <w:pPr>
+        <w:ind w:left="3960" w:hanging="180"/>
+      </w:pPr>
+    </w:lvl>
+    <w:lvl w:ilvl="6" w:tplc="0C0A000F" w:tentative="1">
+      <w:start w:val="1"/>
+      <w:numFmt w:val="decimal"/>
+      <w:lvlText w:val="%7."/>
+      <w:lvlJc w:val="left"/>
+      <w:pPr>
+        <w:ind w:left="4680" w:hanging="360"/>
+      </w:pPr>
+    </w:lvl>
+    <w:lvl w:ilvl="7" w:tplc="0C0A0019" w:tentative="1">
+      <w:start w:val="1"/>
+      <w:numFmt w:val="lowerLetter"/>
+      <w:lvlText w:val="%8."/>
+      <w:lvlJc w:val="left"/>
+      <w:pPr>
+        <w:ind w:left="5400" w:hanging="360"/>
+      </w:pPr>
+    </w:lvl>
+    <w:lvl w:ilvl="8" w:tplc="0C0A001B" w:tentative="1">
+      <w:start w:val="1"/>
+      <w:numFmt w:val="lowerRoman"/>
+      <w:lvlText w:val="%9."/>
+      <w:lvlJc w:val="right"/>
+      <w:pPr>
+        <w:ind w:left="6120" w:hanging="180"/>
+      </w:pPr>
+    </w:lvl>
+  </w:abstractNum>
+  <w:abstractNum w:abstractNumId="18">
     <w:nsid w:val="445F256D"/>
     <w:multiLevelType w:val="hybridMultilevel"/>
     <w:tmpl w:val="69E887DE"/>
@@ -6738,7 +7047,7 @@
       </w:pPr>
     </w:lvl>
   </w:abstractNum>
-  <w:abstractNum w:abstractNumId="18">
+  <w:abstractNum w:abstractNumId="19">
     <w:nsid w:val="453552BE"/>
     <w:multiLevelType w:val="hybridMultilevel"/>
     <w:tmpl w:val="48D44824"/>
@@ -6851,7 +7160,7 @@
       </w:rPr>
     </w:lvl>
   </w:abstractNum>
-  <w:abstractNum w:abstractNumId="19">
+  <w:abstractNum w:abstractNumId="20">
     <w:nsid w:val="46B0233F"/>
     <w:multiLevelType w:val="hybridMultilevel"/>
     <w:tmpl w:val="F2EE2C12"/>
@@ -6937,7 +7246,7 @@
       </w:pPr>
     </w:lvl>
   </w:abstractNum>
-  <w:abstractNum w:abstractNumId="20">
+  <w:abstractNum w:abstractNumId="21">
     <w:nsid w:val="4E974E0E"/>
     <w:multiLevelType w:val="hybridMultilevel"/>
     <w:tmpl w:val="A9D852B2"/>
@@ -7050,10 +7359,10 @@
       </w:rPr>
     </w:lvl>
   </w:abstractNum>
-  <w:abstractNum w:abstractNumId="21">
+  <w:abstractNum w:abstractNumId="22">
     <w:nsid w:val="4EB53DF5"/>
     <w:multiLevelType w:val="hybridMultilevel"/>
-    <w:tmpl w:val="EA9AB0C8"/>
+    <w:tmpl w:val="6568D4AA"/>
     <w:lvl w:ilvl="0" w:tplc="0C0A000F">
       <w:start w:val="1"/>
       <w:numFmt w:val="decimal"/>
@@ -7136,7 +7445,7 @@
       </w:pPr>
     </w:lvl>
   </w:abstractNum>
-  <w:abstractNum w:abstractNumId="22">
+  <w:abstractNum w:abstractNumId="23">
     <w:nsid w:val="61C630AE"/>
     <w:multiLevelType w:val="hybridMultilevel"/>
     <w:tmpl w:val="2684F35A"/>
@@ -7222,7 +7531,7 @@
       </w:pPr>
     </w:lvl>
   </w:abstractNum>
-  <w:abstractNum w:abstractNumId="23">
+  <w:abstractNum w:abstractNumId="24">
     <w:nsid w:val="68443574"/>
     <w:multiLevelType w:val="hybridMultilevel"/>
     <w:tmpl w:val="F2C4F7F2"/>
@@ -7308,7 +7617,7 @@
       </w:pPr>
     </w:lvl>
   </w:abstractNum>
-  <w:abstractNum w:abstractNumId="24">
+  <w:abstractNum w:abstractNumId="25">
     <w:nsid w:val="6D7C0CED"/>
     <w:multiLevelType w:val="hybridMultilevel"/>
     <w:tmpl w:val="73D88BAE"/>
@@ -7394,7 +7703,7 @@
       </w:pPr>
     </w:lvl>
   </w:abstractNum>
-  <w:abstractNum w:abstractNumId="25">
+  <w:abstractNum w:abstractNumId="26">
     <w:nsid w:val="753C434D"/>
     <w:multiLevelType w:val="hybridMultilevel"/>
     <w:tmpl w:val="36104FAA"/>
@@ -7507,7 +7816,7 @@
       </w:rPr>
     </w:lvl>
   </w:abstractNum>
-  <w:abstractNum w:abstractNumId="26">
+  <w:abstractNum w:abstractNumId="27">
     <w:nsid w:val="766728DF"/>
     <w:multiLevelType w:val="hybridMultilevel"/>
     <w:tmpl w:val="88D4D06A"/>
@@ -7593,7 +7902,7 @@
       </w:pPr>
     </w:lvl>
   </w:abstractNum>
-  <w:abstractNum w:abstractNumId="27">
+  <w:abstractNum w:abstractNumId="28">
     <w:nsid w:val="76D762E3"/>
     <w:multiLevelType w:val="hybridMultilevel"/>
     <w:tmpl w:val="1604FC84"/>
@@ -7679,7 +7988,7 @@
       </w:pPr>
     </w:lvl>
   </w:abstractNum>
-  <w:abstractNum w:abstractNumId="28">
+  <w:abstractNum w:abstractNumId="29">
     <w:nsid w:val="78F367EC"/>
     <w:multiLevelType w:val="hybridMultilevel"/>
     <w:tmpl w:val="96303396"/>
@@ -7766,16 +8075,16 @@
     </w:lvl>
   </w:abstractNum>
   <w:num w:numId="1">
-    <w:abstractNumId w:val="25"/>
+    <w:abstractNumId w:val="26"/>
   </w:num>
   <w:num w:numId="2">
+    <w:abstractNumId w:val="29"/>
+  </w:num>
+  <w:num w:numId="3">
     <w:abstractNumId w:val="28"/>
   </w:num>
-  <w:num w:numId="3">
+  <w:num w:numId="4">
     <w:abstractNumId w:val="27"/>
-  </w:num>
-  <w:num w:numId="4">
-    <w:abstractNumId w:val="26"/>
   </w:num>
   <w:num w:numId="5">
     <w:abstractNumId w:val="9"/>
@@ -7787,7 +8096,7 @@
     <w:abstractNumId w:val="10"/>
   </w:num>
   <w:num w:numId="8">
-    <w:abstractNumId w:val="23"/>
+    <w:abstractNumId w:val="24"/>
   </w:num>
   <w:num w:numId="9">
     <w:abstractNumId w:val="11"/>
@@ -7799,10 +8108,10 @@
     <w:abstractNumId w:val="16"/>
   </w:num>
   <w:num w:numId="12">
-    <w:abstractNumId w:val="22"/>
+    <w:abstractNumId w:val="23"/>
   </w:num>
   <w:num w:numId="13">
-    <w:abstractNumId w:val="19"/>
+    <w:abstractNumId w:val="20"/>
   </w:num>
   <w:num w:numId="14">
     <w:abstractNumId w:val="5"/>
@@ -7811,7 +8120,7 @@
     <w:abstractNumId w:val="8"/>
   </w:num>
   <w:num w:numId="16">
-    <w:abstractNumId w:val="24"/>
+    <w:abstractNumId w:val="25"/>
   </w:num>
   <w:num w:numId="17">
     <w:abstractNumId w:val="6"/>
@@ -7823,10 +8132,10 @@
     <w:abstractNumId w:val="14"/>
   </w:num>
   <w:num w:numId="20">
-    <w:abstractNumId w:val="17"/>
+    <w:abstractNumId w:val="18"/>
   </w:num>
   <w:num w:numId="21">
-    <w:abstractNumId w:val="20"/>
+    <w:abstractNumId w:val="21"/>
   </w:num>
   <w:num w:numId="22">
     <w:abstractNumId w:val="1"/>
@@ -7847,10 +8156,13 @@
     <w:abstractNumId w:val="3"/>
   </w:num>
   <w:num w:numId="28">
-    <w:abstractNumId w:val="21"/>
+    <w:abstractNumId w:val="22"/>
   </w:num>
   <w:num w:numId="29">
-    <w:abstractNumId w:val="18"/>
+    <w:abstractNumId w:val="19"/>
+  </w:num>
+  <w:num w:numId="30">
+    <w:abstractNumId w:val="17"/>
   </w:num>
   <w:numIdMacAtCleanup w:val="17"/>
 </w:numbering>
@@ -9587,13 +9899,28 @@
   <a:extraClrSchemeLst/>
   <a:extLst>
     <a:ext uri="{05A4C25C-085E-4340-85A3-A5531E510DB2}">
-      <thm15:themeFamily xmlns="" xmlns:thm15="http://schemas.microsoft.com/office/thememl/2012/main" name="Office Theme" id="{62F939B6-93AF-4DB8-9C6B-D6C7DFDC589F}" vid="{4A3C46E8-61CC-4603-A589-7422A47A8E4A}"/>
+      <thm15:themeFamily xmlns:thm15="http://schemas.microsoft.com/office/thememl/2012/main" xmlns="" name="Office Theme" id="{62F939B6-93AF-4DB8-9C6B-D6C7DFDC589F}" vid="{4A3C46E8-61CC-4603-A589-7422A47A8E4A}"/>
     </a:ext>
   </a:extLst>
 </a:theme>
 </file>
 
 <file path=customXml/item1.xml><?xml version="1.0" encoding="utf-8"?>
+<?mso-contentType ?>
+<FormTemplates xmlns="http://schemas.microsoft.com/sharepoint/v3/contenttype/forms">
+  <Display>DocumentLibraryForm</Display>
+  <Edit>DocumentLibraryForm</Edit>
+  <New>DocumentLibraryForm</New>
+</FormTemplates>
+</file>
+
+<file path=customXml/item2.xml><?xml version="1.0" encoding="utf-8"?>
+<p:properties xmlns:p="http://schemas.microsoft.com/office/2006/metadata/properties" xmlns:xsi="http://www.w3.org/2001/XMLSchema-instance" xmlns:pc="http://schemas.microsoft.com/office/infopath/2007/PartnerControls">
+  <documentManagement/>
+</p:properties>
+</file>
+
+<file path=customXml/item3.xml><?xml version="1.0" encoding="utf-8"?>
 <ct:contentTypeSchema xmlns:ct="http://schemas.microsoft.com/office/2006/metadata/contentType" xmlns:ma="http://schemas.microsoft.com/office/2006/metadata/properties/metaAttributes" ct:_="" ma:_="" ma:contentTypeName="Documento" ma:contentTypeID="0x01010018EBDDF22F17CA44B06334ABFE4A5DD4" ma:contentTypeVersion="3" ma:contentTypeDescription="Crear nuevo documento." ma:contentTypeScope="" ma:versionID="df978c0df07ef364082e6759aa107b1c">
   <xsd:schema xmlns:xsd="http://www.w3.org/2001/XMLSchema" xmlns:xs="http://www.w3.org/2001/XMLSchema" xmlns:p="http://schemas.microsoft.com/office/2006/metadata/properties" xmlns:ns2="84fb3df7-05d2-4689-ac2f-a71fc1583678" targetNamespace="http://schemas.microsoft.com/office/2006/metadata/properties" ma:root="true" ma:fieldsID="846635d32d178fabf9a28ef6e5b346e5" ns2:_="">
     <xsd:import namespace="84fb3df7-05d2-4689-ac2f-a71fc1583678"/>
@@ -9747,26 +10074,28 @@
 </ct:contentTypeSchema>
 </file>
 
-<file path=customXml/item2.xml><?xml version="1.0" encoding="utf-8"?>
-<p:properties xmlns:p="http://schemas.microsoft.com/office/2006/metadata/properties" xmlns:xsi="http://www.w3.org/2001/XMLSchema-instance" xmlns:pc="http://schemas.microsoft.com/office/infopath/2007/PartnerControls">
-  <documentManagement/>
-</p:properties>
-</file>
-
-<file path=customXml/item3.xml><?xml version="1.0" encoding="utf-8"?>
-<?mso-contentType ?>
-<FormTemplates xmlns="http://schemas.microsoft.com/sharepoint/v3/contenttype/forms">
-  <Display>DocumentLibraryForm</Display>
-  <Edit>DocumentLibraryForm</Edit>
-  <New>DocumentLibraryForm</New>
-</FormTemplates>
-</file>
-
 <file path=customXml/item4.xml><?xml version="1.0" encoding="utf-8"?>
 <b:Sources xmlns:b="http://schemas.openxmlformats.org/officeDocument/2006/bibliography" xmlns="http://schemas.openxmlformats.org/officeDocument/2006/bibliography" SelectedStyle="\APA.XSL" StyleName="APA"/>
 </file>
 
 <file path=customXml/itemProps1.xml><?xml version="1.0" encoding="utf-8"?>
+<ds:datastoreItem xmlns:ds="http://schemas.openxmlformats.org/officeDocument/2006/customXml" ds:itemID="{B4B640B9-7387-4AD7-A4B0-F23134A100A3}">
+  <ds:schemaRefs>
+    <ds:schemaRef ds:uri="http://schemas.microsoft.com/sharepoint/v3/contenttype/forms"/>
+  </ds:schemaRefs>
+</ds:datastoreItem>
+</file>
+
+<file path=customXml/itemProps2.xml><?xml version="1.0" encoding="utf-8"?>
+<ds:datastoreItem xmlns:ds="http://schemas.openxmlformats.org/officeDocument/2006/customXml" ds:itemID="{1D79E24D-8D48-4546-AD45-07ECD36DB5E5}">
+  <ds:schemaRefs>
+    <ds:schemaRef ds:uri="http://schemas.microsoft.com/office/2006/metadata/properties"/>
+    <ds:schemaRef ds:uri="http://schemas.microsoft.com/office/infopath/2007/PartnerControls"/>
+  </ds:schemaRefs>
+</ds:datastoreItem>
+</file>
+
+<file path=customXml/itemProps3.xml><?xml version="1.0" encoding="utf-8"?>
 <ds:datastoreItem xmlns:ds="http://schemas.openxmlformats.org/officeDocument/2006/customXml" ds:itemID="{95093F0B-B422-4ED0-AE48-1A7A78DAC77F}">
   <ds:schemaRefs>
     <ds:schemaRef ds:uri="http://schemas.microsoft.com/office/2006/metadata/contentType"/>
@@ -9784,25 +10113,8 @@
 </ds:datastoreItem>
 </file>
 
-<file path=customXml/itemProps2.xml><?xml version="1.0" encoding="utf-8"?>
-<ds:datastoreItem xmlns:ds="http://schemas.openxmlformats.org/officeDocument/2006/customXml" ds:itemID="{1D79E24D-8D48-4546-AD45-07ECD36DB5E5}">
-  <ds:schemaRefs>
-    <ds:schemaRef ds:uri="http://schemas.microsoft.com/office/2006/metadata/properties"/>
-    <ds:schemaRef ds:uri="http://schemas.microsoft.com/office/infopath/2007/PartnerControls"/>
-  </ds:schemaRefs>
-</ds:datastoreItem>
-</file>
-
-<file path=customXml/itemProps3.xml><?xml version="1.0" encoding="utf-8"?>
-<ds:datastoreItem xmlns:ds="http://schemas.openxmlformats.org/officeDocument/2006/customXml" ds:itemID="{B4B640B9-7387-4AD7-A4B0-F23134A100A3}">
-  <ds:schemaRefs>
-    <ds:schemaRef ds:uri="http://schemas.microsoft.com/sharepoint/v3/contenttype/forms"/>
-  </ds:schemaRefs>
-</ds:datastoreItem>
-</file>
-
 <file path=customXml/itemProps4.xml><?xml version="1.0" encoding="utf-8"?>
-<ds:datastoreItem xmlns:ds="http://schemas.openxmlformats.org/officeDocument/2006/customXml" ds:itemID="{15356A4E-F56C-4EE8-A3F7-4CF97EB12358}">
+<ds:datastoreItem xmlns:ds="http://schemas.openxmlformats.org/officeDocument/2006/customXml" ds:itemID="{5D57CFA3-A344-441E-AF92-3638CB48CF29}">
   <ds:schemaRefs>
     <ds:schemaRef ds:uri="http://schemas.openxmlformats.org/officeDocument/2006/bibliography"/>
   </ds:schemaRefs>

</xml_diff>